<commit_message>
Update Bananasplit Rev7 Input Mode.docx
</commit_message>
<xml_diff>
--- a/docs/Bananasplit Rev7 Input Mode.docx
+++ b/docs/Bananasplit Rev7 Input Mode.docx
@@ -7,14 +7,20 @@
         <w:pStyle w:val="Heading1"/>
       </w:pPr>
       <w:r>
-        <w:t>Bananasplit Rev 7</w:t>
-      </w:r>
-      <w:r>
-        <w:t>: 3.5mm</w:t>
+        <w:t>Banana split</w:t>
+      </w:r>
+      <w:r>
+        <w:t xml:space="preserve"> </w:t>
       </w:r>
       <w:bookmarkStart w:id="0" w:name="_GoBack"/>
       <w:bookmarkEnd w:id="0"/>
       <w:r>
+        <w:t>Rev 7</w:t>
+      </w:r>
+      <w:r>
+        <w:t>: 3.5mm</w:t>
+      </w:r>
+      <w:r>
         <w:t xml:space="preserve"> Input </w:t>
       </w:r>
       <w:r>
@@ -29,7 +35,13 @@
     </w:p>
     <w:p>
       <w:r>
-        <w:t xml:space="preserve">This note explains how to repurpose the 3.5mm socket on the Banansplit with version 7 PCB </w:t>
+        <w:t>This note explains how to repurpose the 3.5mm socket on the Banan</w:t>
+      </w:r>
+      <w:r>
+        <w:t>a S</w:t>
+      </w:r>
+      <w:r>
+        <w:t xml:space="preserve">plit with version 7 PCB </w:t>
       </w:r>
       <w:r>
         <w:rPr>
@@ -47,7 +59,13 @@
         <w:t xml:space="preserve">Earlier </w:t>
       </w:r>
       <w:r>
-        <w:t>versions of the Bananasplit ha</w:t>
+        <w:t>versions of the Banana</w:t>
+      </w:r>
+      <w:r>
+        <w:t xml:space="preserve"> S</w:t>
+      </w:r>
+      <w:r>
+        <w:t>plit ha</w:t>
       </w:r>
       <w:r>
         <w:t>ve</w:t>
@@ -161,7 +179,13 @@
           </w:tcPr>
           <w:p>
             <w:r>
-              <w:t>Original Bananasplit (and Novation, Arturia etc)</w:t>
+              <w:t xml:space="preserve">Original </w:t>
+            </w:r>
+            <w:r>
+              <w:t>Banana split</w:t>
+            </w:r>
+            <w:r>
+              <w:t xml:space="preserve"> (and Novation, Arturia etc)</w:t>
             </w:r>
           </w:p>
         </w:tc>
@@ -232,7 +256,21 @@
                 <w:b/>
                 <w:bCs/>
               </w:rPr>
-              <w:t>And Bananasplit v7</w:t>
+              <w:t xml:space="preserve">And </w:t>
+            </w:r>
+            <w:r>
+              <w:rPr>
+                <w:b/>
+                <w:bCs/>
+              </w:rPr>
+              <w:t>Banana split</w:t>
+            </w:r>
+            <w:r>
+              <w:rPr>
+                <w:b/>
+                <w:bCs/>
+              </w:rPr>
+              <w:t xml:space="preserve"> v7</w:t>
             </w:r>
           </w:p>
         </w:tc>
@@ -312,7 +350,21 @@
           <w:b/>
           <w:bCs/>
         </w:rPr>
-        <w:t xml:space="preserve">We have now revised the Bananasplit PCB to use </w:t>
+        <w:t xml:space="preserve">We have now revised the </w:t>
+      </w:r>
+      <w:r>
+        <w:rPr>
+          <w:b/>
+          <w:bCs/>
+        </w:rPr>
+        <w:t>Banana split</w:t>
+      </w:r>
+      <w:r>
+        <w:rPr>
+          <w:b/>
+          <w:bCs/>
+        </w:rPr>
+        <w:t xml:space="preserve"> PCB to use </w:t>
       </w:r>
       <w:r>
         <w:rPr>
@@ -391,7 +443,13 @@
     </w:p>
     <w:p>
       <w:r>
-        <w:t>Use a 2.5mm hex driver to remove six screws from the front panel and the end panels (do not unscew the bolts on the bottom of the unit)</w:t>
+        <w:t xml:space="preserve">Use a 2.5mm hex driver to remove six screws from the front panel and the end panels (do not </w:t>
+      </w:r>
+      <w:r>
+        <w:t>unscrew</w:t>
+      </w:r>
+      <w:r>
+        <w:t xml:space="preserve"> the bolts on the bottom of the unit)</w:t>
       </w:r>
     </w:p>
     <w:p>

</xml_diff>